<commit_message>
Ajout modèle de document + dernière modif doc fin etudes préliminaires
</commit_message>
<xml_diff>
--- a/Etude/Document_de_fin_d_études_préliminaires_Groupe_O.docx
+++ b/Etude/Document_de_fin_d_études_préliminaires_Groupe_O.docx
@@ -145,7 +145,95 @@
                   <w:color w:val="5B9BD5" w:themeColor="accent1"/>
                   <w:sz w:val="56"/>
                 </w:rPr>
-                <w:t>DOCUMENT DE FIN D’ÉTUDES PRÉLIMINAIRES</w:t>
+                <w:t>D</w:t>
+              </w:r>
+              <w:r>
+                <w:rPr>
+                  <w:rFonts w:ascii="Arial" w:hAnsi="Arial" w:cs="Arial"/>
+                  <w:color w:val="5B9BD5" w:themeColor="accent1"/>
+                  <w:sz w:val="56"/>
+                </w:rPr>
+                <w:t>ocument</w:t>
+              </w:r>
+              <w:r>
+                <w:rPr>
+                  <w:rFonts w:ascii="Arial" w:hAnsi="Arial" w:cs="Arial"/>
+                  <w:color w:val="5B9BD5" w:themeColor="accent1"/>
+                  <w:sz w:val="56"/>
+                </w:rPr>
+                <w:t xml:space="preserve"> </w:t>
+              </w:r>
+              <w:r>
+                <w:rPr>
+                  <w:rFonts w:ascii="Arial" w:hAnsi="Arial" w:cs="Arial"/>
+                  <w:color w:val="5B9BD5" w:themeColor="accent1"/>
+                  <w:sz w:val="56"/>
+                </w:rPr>
+                <w:t>de</w:t>
+              </w:r>
+              <w:r>
+                <w:rPr>
+                  <w:rFonts w:ascii="Arial" w:hAnsi="Arial" w:cs="Arial"/>
+                  <w:color w:val="5B9BD5" w:themeColor="accent1"/>
+                  <w:sz w:val="56"/>
+                </w:rPr>
+                <w:t xml:space="preserve"> </w:t>
+              </w:r>
+              <w:r>
+                <w:rPr>
+                  <w:rFonts w:ascii="Arial" w:hAnsi="Arial" w:cs="Arial"/>
+                  <w:color w:val="5B9BD5" w:themeColor="accent1"/>
+                  <w:sz w:val="56"/>
+                </w:rPr>
+                <w:t>fin</w:t>
+              </w:r>
+              <w:r>
+                <w:rPr>
+                  <w:rFonts w:ascii="Arial" w:hAnsi="Arial" w:cs="Arial"/>
+                  <w:color w:val="5B9BD5" w:themeColor="accent1"/>
+                  <w:sz w:val="56"/>
+                </w:rPr>
+                <w:t xml:space="preserve"> </w:t>
+              </w:r>
+              <w:r>
+                <w:rPr>
+                  <w:rFonts w:ascii="Arial" w:hAnsi="Arial" w:cs="Arial"/>
+                  <w:color w:val="5B9BD5" w:themeColor="accent1"/>
+                  <w:sz w:val="56"/>
+                </w:rPr>
+                <w:t>d</w:t>
+              </w:r>
+              <w:r>
+                <w:rPr>
+                  <w:rFonts w:ascii="Arial" w:hAnsi="Arial" w:cs="Arial"/>
+                  <w:color w:val="5B9BD5" w:themeColor="accent1"/>
+                  <w:sz w:val="56"/>
+                </w:rPr>
+                <w:t>’</w:t>
+              </w:r>
+              <w:r>
+                <w:rPr>
+                  <w:rFonts w:ascii="Arial" w:hAnsi="Arial" w:cs="Arial"/>
+                  <w:color w:val="5B9BD5" w:themeColor="accent1"/>
+                  <w:sz w:val="56"/>
+                </w:rPr>
+                <w:t>études</w:t>
+              </w:r>
+              <w:r>
+                <w:rPr>
+                  <w:rFonts w:ascii="Arial" w:hAnsi="Arial" w:cs="Arial"/>
+                  <w:color w:val="5B9BD5" w:themeColor="accent1"/>
+                  <w:sz w:val="56"/>
+                </w:rPr>
+                <w:t xml:space="preserve"> </w:t>
+              </w:r>
+              <w:r>
+                <w:rPr>
+                  <w:rFonts w:ascii="Arial" w:hAnsi="Arial" w:cs="Arial"/>
+                  <w:color w:val="5B9BD5" w:themeColor="accent1"/>
+                  <w:sz w:val="56"/>
+                </w:rPr>
+                <w:t>préliminaires</w:t>
               </w:r>
             </w:p>
           </w:sdtContent>
@@ -349,29 +437,14 @@
               <w:sz w:val="24"/>
             </w:rPr>
           </w:pPr>
-          <w:sdt>
-            <w:sdtPr>
-              <w:rPr>
-                <w:rFonts w:ascii="Arial" w:hAnsi="Arial" w:cs="Arial"/>
-                <w:color w:val="5B9BD5" w:themeColor="accent1"/>
-              </w:rPr>
-              <w:alias w:val="Adresse"/>
-              <w:tag w:val=""/>
-              <w:id w:val="2096592098"/>
-              <w:dataBinding w:prefixMappings="xmlns:ns0='http://schemas.microsoft.com/office/2006/coverPageProps' " w:xpath="/ns0:CoverPageProperties[1]/ns0:CompanyAddress[1]" w:storeItemID="{55AF091B-3C7A-41E3-B477-F2FDAA23CFDA}"/>
-              <w:text/>
-            </w:sdtPr>
-            <w:sdtEndPr/>
-            <w:sdtContent>
-              <w:r>
-                <w:rPr>
-                  <w:rFonts w:ascii="Arial" w:hAnsi="Arial" w:cs="Arial"/>
-                  <w:color w:val="5B9BD5" w:themeColor="accent1"/>
-                </w:rPr>
-                <w:t>Elodie MONTCARMEL</w:t>
-              </w:r>
-            </w:sdtContent>
-          </w:sdt>
+          <w:r>
+            <w:rPr>
+              <w:rFonts w:ascii="Arial" w:hAnsi="Arial" w:cs="Arial"/>
+              <w:color w:val="5B9BD5" w:themeColor="accent1"/>
+              <w:sz w:val="24"/>
+            </w:rPr>
+            <w:t>Elodie MONTCARMEL p1710323</w:t>
+          </w:r>
         </w:p>
         <w:p>
           <w:pPr>
@@ -693,35 +766,7 @@
                                     <w:rFonts w:ascii="Arial" w:hAnsi="Arial" w:cs="Arial"/>
                                     <w:color w:val="5B9BD5" w:themeColor="accent1"/>
                                   </w:rPr>
-                                  <w:t xml:space="preserve">Auteurs : </w:t>
-                                </w:r>
-                                <w:r>
-                                  <w:rPr>
-                                    <w:rFonts w:ascii="Arial" w:hAnsi="Arial" w:cs="Arial"/>
-                                    <w:color w:val="5B9BD5" w:themeColor="accent1"/>
-                                  </w:rPr>
-                                  <w:t>Jonathan CABEZAS</w:t>
-                                </w:r>
-                                <w:r>
-                                  <w:rPr>
-                                    <w:rFonts w:ascii="Arial" w:hAnsi="Arial" w:cs="Arial"/>
-                                    <w:color w:val="5B9BD5" w:themeColor="accent1"/>
-                                  </w:rPr>
-                                  <w:t xml:space="preserve">, </w:t>
-                                </w:r>
-                                <w:r>
-                                  <w:rPr>
-                                    <w:rFonts w:ascii="Arial" w:hAnsi="Arial" w:cs="Arial"/>
-                                    <w:color w:val="5B9BD5" w:themeColor="accent1"/>
-                                  </w:rPr>
-                                  <w:t>Alexandre HOET</w:t>
-                                </w:r>
-                                <w:r>
-                                  <w:rPr>
-                                    <w:rFonts w:ascii="Arial" w:hAnsi="Arial" w:cs="Arial"/>
-                                    <w:color w:val="5B9BD5" w:themeColor="accent1"/>
-                                  </w:rPr>
-                                  <w:t xml:space="preserve">, </w:t>
+                                  <w:t xml:space="preserve">Auteurs : Jonathan CABEZAS, Alexandre HOET, </w:t>
                                 </w:r>
                                 <w:sdt>
                                   <w:sdtPr>
@@ -735,6 +780,7 @@
                                     <w:dataBinding w:prefixMappings="xmlns:ns0='http://schemas.microsoft.com/office/2006/coverPageProps' " w:xpath="/ns0:CoverPageProperties[1]/ns0:CompanyAddress[1]" w:storeItemID="{55AF091B-3C7A-41E3-B477-F2FDAA23CFDA}"/>
                                     <w:text/>
                                   </w:sdtPr>
+                                  <w:sdtEndPr/>
                                   <w:sdtContent>
                                     <w:r>
                                       <w:rPr>
@@ -772,14 +818,7 @@
                                     <w:rFonts w:ascii="Arial" w:hAnsi="Arial" w:cs="Arial"/>
                                     <w:color w:val="5B9BD5" w:themeColor="accent1"/>
                                   </w:rPr>
-                                  <w:t>Louis POITEVIN</w:t>
-                                </w:r>
-                                <w:r>
-                                  <w:rPr>
-                                    <w:rFonts w:ascii="Arial" w:hAnsi="Arial" w:cs="Arial"/>
-                                    <w:color w:val="5B9BD5" w:themeColor="accent1"/>
-                                  </w:rPr>
-                                  <w:t xml:space="preserve">, </w:t>
+                                  <w:t xml:space="preserve">Louis POITEVIN, </w:t>
                                 </w:r>
                                 <w:proofErr w:type="spellStart"/>
                                 <w:r>
@@ -1079,14 +1118,14 @@
                 <w:rPr>
                   <w:rFonts w:ascii="Arial" w:hAnsi="Arial" w:cs="Arial"/>
                   <w:color w:val="5B9BD5" w:themeColor="accent1"/>
-                  <w:sz w:val="44"/>
+                  <w:sz w:val="40"/>
                 </w:rPr>
               </w:pPr>
               <w:r>
                 <w:rPr>
                   <w:rFonts w:ascii="Arial" w:hAnsi="Arial" w:cs="Arial"/>
                   <w:color w:val="5B9BD5" w:themeColor="accent1"/>
-                  <w:sz w:val="44"/>
+                  <w:sz w:val="40"/>
                 </w:rPr>
                 <w:t>Sommaire</w:t>
               </w:r>
@@ -1106,6 +1145,8 @@
                   <w:lang w:eastAsia="fr-FR"/>
                 </w:rPr>
               </w:pPr>
+              <w:bookmarkStart w:id="0" w:name="_GoBack"/>
+              <w:bookmarkEnd w:id="0"/>
             </w:p>
             <w:p>
               <w:pPr>
@@ -3196,7 +3237,6 @@
                                 <w:sz w:val="22"/>
                               </w:rPr>
                             </w:pPr>
-                            <w:bookmarkStart w:id="0" w:name="_GoBack"/>
                             <w:r>
                               <w:rPr>
                                 <w:rFonts w:ascii="Arial" w:hAnsi="Arial" w:cs="Arial"/>
@@ -3204,7 +3244,6 @@
                               </w:rPr>
                               <w:t xml:space="preserve"> Diagramme d'activité du déroulement de la partie</w:t>
                             </w:r>
-                            <w:bookmarkEnd w:id="0"/>
                           </w:p>
                         </w:txbxContent>
                       </wps:txbx>
@@ -15855,14 +15894,14 @@
     <w:charset w:val="00"/>
     <w:family w:val="roman"/>
     <w:pitch w:val="variable"/>
-    <w:sig w:usb0="E0002AFF" w:usb1="C0007841" w:usb2="00000009" w:usb3="00000000" w:csb0="000001FF" w:csb1="00000000"/>
+    <w:sig w:usb0="E0002AFF" w:usb1="C0007843" w:usb2="00000009" w:usb3="00000000" w:csb0="000001FF" w:csb1="00000000"/>
   </w:font>
   <w:font w:name="Courier New">
     <w:panose1 w:val="02070309020205020404"/>
     <w:charset w:val="00"/>
     <w:family w:val="modern"/>
     <w:pitch w:val="fixed"/>
-    <w:sig w:usb0="E0002EFF" w:usb1="C0007843" w:usb2="00000009" w:usb3="00000000" w:csb0="000001FF" w:csb1="00000000"/>
+    <w:sig w:usb0="E0002AFF" w:usb1="C0007843" w:usb2="00000009" w:usb3="00000000" w:csb0="000001FF" w:csb1="00000000"/>
   </w:font>
   <w:font w:name="Wingdings">
     <w:panose1 w:val="05000000000000000000"/>
@@ -15918,6 +15957,7 @@
     <w:rsid w:val="007F67FE"/>
     <w:rsid w:val="00833EB4"/>
     <w:rsid w:val="0086688C"/>
+    <w:rsid w:val="009D2382"/>
     <w:rsid w:val="00A115D8"/>
     <w:rsid w:val="00B223FA"/>
     <w:rsid w:val="00BF1B39"/>
@@ -16731,7 +16771,7 @@
 </file>
 
 <file path=customXml/itemProps2.xml><?xml version="1.0" encoding="utf-8"?>
-<ds:datastoreItem xmlns:ds="http://schemas.openxmlformats.org/officeDocument/2006/customXml" ds:itemID="{2BC21433-0974-449D-9593-DA8A0D772E49}">
+<ds:datastoreItem xmlns:ds="http://schemas.openxmlformats.org/officeDocument/2006/customXml" ds:itemID="{488B29F5-005F-4F4A-A95F-3C1879071559}">
   <ds:schemaRefs>
     <ds:schemaRef ds:uri="http://schemas.openxmlformats.org/officeDocument/2006/bibliography"/>
   </ds:schemaRefs>

</xml_diff>